<commit_message>
update: changed doc IEEE-830
</commit_message>
<xml_diff>
--- a/Documentación/Documentacion IEEE-830.docx
+++ b/Documentación/Documentacion IEEE-830.docx
@@ -1178,6 +1178,195 @@
                 <w:rtl w:val="0"/>
               </w:rPr>
               <w:t xml:space="preserve">Sprint 1</w:t>
+            </w:r>
+          </w:p>
+        </w:tc>
+        <w:tc>
+          <w:tcPr>
+            <w:shd w:fill="auto" w:val="clear"/>
+            <w:tcMar>
+              <w:top w:w="100.0" w:type="dxa"/>
+              <w:left w:w="100.0" w:type="dxa"/>
+              <w:bottom w:w="100.0" w:type="dxa"/>
+              <w:right w:w="100.0" w:type="dxa"/>
+            </w:tcMar>
+            <w:vAlign w:val="top"/>
+          </w:tcPr>
+          <w:p>
+            <w:pPr>
+              <w:keepNext w:val="0"/>
+              <w:keepLines w:val="0"/>
+              <w:pageBreakBefore w:val="0"/>
+              <w:widowControl w:val="0"/>
+              <w:pBdr>
+                <w:top w:space="0" w:sz="0" w:val="nil"/>
+                <w:left w:space="0" w:sz="0" w:val="nil"/>
+                <w:bottom w:space="0" w:sz="0" w:val="nil"/>
+                <w:right w:space="0" w:sz="0" w:val="nil"/>
+                <w:between w:space="0" w:sz="0" w:val="nil"/>
+              </w:pBdr>
+              <w:shd w:fill="auto" w:val="clear"/>
+              <w:spacing w:after="0" w:before="0" w:line="240" w:lineRule="auto"/>
+              <w:ind w:left="0" w:right="0" w:firstLine="0"/>
+              <w:jc w:val="center"/>
+              <w:rPr>
+                <w:b w:val="1"/>
+                <w:sz w:val="24"/>
+                <w:szCs w:val="24"/>
+                <w:highlight w:val="white"/>
+              </w:rPr>
+            </w:pPr>
+            <w:r>
+              <w:rPr>
+                <w:b w:val="1"/>
+                <w:sz w:val="24"/>
+                <w:szCs w:val="24"/>
+                <w:highlight w:val="white"/>
+                <w:rtl w:val="0"/>
+              </w:rPr>
+              <w:t xml:space="preserve">Grupo MiniDevs</w:t>
+            </w:r>
+          </w:p>
+        </w:tc>
+        <w:tc>
+          <w:tcPr>
+            <w:shd w:fill="auto" w:val="clear"/>
+            <w:tcMar>
+              <w:top w:w="100.0" w:type="dxa"/>
+              <w:left w:w="100.0" w:type="dxa"/>
+              <w:bottom w:w="100.0" w:type="dxa"/>
+              <w:right w:w="100.0" w:type="dxa"/>
+            </w:tcMar>
+            <w:vAlign w:val="top"/>
+          </w:tcPr>
+          <w:p>
+            <w:pPr>
+              <w:keepNext w:val="0"/>
+              <w:keepLines w:val="0"/>
+              <w:pageBreakBefore w:val="0"/>
+              <w:widowControl w:val="0"/>
+              <w:pBdr>
+                <w:top w:space="0" w:sz="0" w:val="nil"/>
+                <w:left w:space="0" w:sz="0" w:val="nil"/>
+                <w:bottom w:space="0" w:sz="0" w:val="nil"/>
+                <w:right w:space="0" w:sz="0" w:val="nil"/>
+                <w:between w:space="0" w:sz="0" w:val="nil"/>
+              </w:pBdr>
+              <w:shd w:fill="auto" w:val="clear"/>
+              <w:spacing w:after="0" w:before="0" w:line="240" w:lineRule="auto"/>
+              <w:ind w:left="0" w:right="0" w:firstLine="0"/>
+              <w:jc w:val="left"/>
+              <w:rPr>
+                <w:b w:val="1"/>
+                <w:sz w:val="24"/>
+                <w:szCs w:val="24"/>
+                <w:highlight w:val="white"/>
+              </w:rPr>
+            </w:pPr>
+            <w:r>
+              <w:rPr>
+                <w:rtl w:val="0"/>
+              </w:rPr>
+            </w:r>
+          </w:p>
+        </w:tc>
+      </w:tr>
+      <w:tr>
+        <w:trPr>
+          <w:cantSplit w:val="0"/>
+          <w:tblHeader w:val="0"/>
+        </w:trPr>
+        <w:tc>
+          <w:tcPr>
+            <w:shd w:fill="auto" w:val="clear"/>
+            <w:tcMar>
+              <w:top w:w="100.0" w:type="dxa"/>
+              <w:left w:w="100.0" w:type="dxa"/>
+              <w:bottom w:w="100.0" w:type="dxa"/>
+              <w:right w:w="100.0" w:type="dxa"/>
+            </w:tcMar>
+            <w:vAlign w:val="top"/>
+          </w:tcPr>
+          <w:p>
+            <w:pPr>
+              <w:keepNext w:val="0"/>
+              <w:keepLines w:val="0"/>
+              <w:pageBreakBefore w:val="0"/>
+              <w:widowControl w:val="0"/>
+              <w:pBdr>
+                <w:top w:space="0" w:sz="0" w:val="nil"/>
+                <w:left w:space="0" w:sz="0" w:val="nil"/>
+                <w:bottom w:space="0" w:sz="0" w:val="nil"/>
+                <w:right w:space="0" w:sz="0" w:val="nil"/>
+                <w:between w:space="0" w:sz="0" w:val="nil"/>
+              </w:pBdr>
+              <w:shd w:fill="auto" w:val="clear"/>
+              <w:spacing w:after="0" w:before="0" w:line="240" w:lineRule="auto"/>
+              <w:ind w:left="0" w:right="0" w:firstLine="0"/>
+              <w:jc w:val="center"/>
+              <w:rPr>
+                <w:b w:val="1"/>
+                <w:sz w:val="24"/>
+                <w:szCs w:val="24"/>
+                <w:highlight w:val="white"/>
+              </w:rPr>
+            </w:pPr>
+            <w:r>
+              <w:rPr>
+                <w:b w:val="1"/>
+                <w:sz w:val="24"/>
+                <w:szCs w:val="24"/>
+                <w:highlight w:val="white"/>
+                <w:rtl w:val="0"/>
+              </w:rPr>
+              <w:t xml:space="preserve">21/10/2022</w:t>
+            </w:r>
+          </w:p>
+        </w:tc>
+        <w:tc>
+          <w:tcPr>
+            <w:shd w:fill="auto" w:val="clear"/>
+            <w:tcMar>
+              <w:top w:w="100.0" w:type="dxa"/>
+              <w:left w:w="100.0" w:type="dxa"/>
+              <w:bottom w:w="100.0" w:type="dxa"/>
+              <w:right w:w="100.0" w:type="dxa"/>
+            </w:tcMar>
+            <w:vAlign w:val="top"/>
+          </w:tcPr>
+          <w:p>
+            <w:pPr>
+              <w:keepNext w:val="0"/>
+              <w:keepLines w:val="0"/>
+              <w:pageBreakBefore w:val="0"/>
+              <w:widowControl w:val="0"/>
+              <w:pBdr>
+                <w:top w:space="0" w:sz="0" w:val="nil"/>
+                <w:left w:space="0" w:sz="0" w:val="nil"/>
+                <w:bottom w:space="0" w:sz="0" w:val="nil"/>
+                <w:right w:space="0" w:sz="0" w:val="nil"/>
+                <w:between w:space="0" w:sz="0" w:val="nil"/>
+              </w:pBdr>
+              <w:shd w:fill="auto" w:val="clear"/>
+              <w:spacing w:after="0" w:before="0" w:line="240" w:lineRule="auto"/>
+              <w:ind w:left="0" w:right="0" w:firstLine="0"/>
+              <w:jc w:val="center"/>
+              <w:rPr>
+                <w:b w:val="1"/>
+                <w:sz w:val="24"/>
+                <w:szCs w:val="24"/>
+                <w:highlight w:val="white"/>
+              </w:rPr>
+            </w:pPr>
+            <w:r>
+              <w:rPr>
+                <w:b w:val="1"/>
+                <w:sz w:val="24"/>
+                <w:szCs w:val="24"/>
+                <w:highlight w:val="white"/>
+                <w:rtl w:val="0"/>
+              </w:rPr>
+              <w:t xml:space="preserve">Sprint 2</w:t>
             </w:r>
           </w:p>
         </w:tc>
@@ -12191,6 +12380,496 @@
           </w:p>
         </w:tc>
       </w:tr>
+      <w:tr>
+        <w:trPr>
+          <w:cantSplit w:val="0"/>
+          <w:tblHeader w:val="0"/>
+        </w:trPr>
+        <w:tc>
+          <w:tcPr>
+            <w:shd w:fill="auto" w:val="clear"/>
+            <w:tcMar>
+              <w:top w:w="100.0" w:type="dxa"/>
+              <w:left w:w="100.0" w:type="dxa"/>
+              <w:bottom w:w="100.0" w:type="dxa"/>
+              <w:right w:w="100.0" w:type="dxa"/>
+            </w:tcMar>
+            <w:vAlign w:val="top"/>
+          </w:tcPr>
+          <w:p>
+            <w:pPr>
+              <w:widowControl w:val="0"/>
+              <w:spacing w:line="240" w:lineRule="auto"/>
+              <w:jc w:val="center"/>
+              <w:rPr/>
+            </w:pPr>
+            <w:r>
+              <w:rPr>
+                <w:rtl w:val="0"/>
+              </w:rPr>
+              <w:t xml:space="preserve">#US13</w:t>
+            </w:r>
+          </w:p>
+        </w:tc>
+        <w:tc>
+          <w:tcPr>
+            <w:shd w:fill="auto" w:val="clear"/>
+            <w:tcMar>
+              <w:top w:w="100.0" w:type="dxa"/>
+              <w:left w:w="100.0" w:type="dxa"/>
+              <w:bottom w:w="100.0" w:type="dxa"/>
+              <w:right w:w="100.0" w:type="dxa"/>
+            </w:tcMar>
+            <w:vAlign w:val="top"/>
+          </w:tcPr>
+          <w:p>
+            <w:pPr>
+              <w:keepNext w:val="0"/>
+              <w:keepLines w:val="0"/>
+              <w:pageBreakBefore w:val="0"/>
+              <w:widowControl w:val="0"/>
+              <w:pBdr>
+                <w:top w:space="0" w:sz="0" w:val="nil"/>
+                <w:left w:space="0" w:sz="0" w:val="nil"/>
+                <w:bottom w:space="0" w:sz="0" w:val="nil"/>
+                <w:right w:space="0" w:sz="0" w:val="nil"/>
+                <w:between w:space="0" w:sz="0" w:val="nil"/>
+              </w:pBdr>
+              <w:shd w:fill="auto" w:val="clear"/>
+              <w:spacing w:after="0" w:before="0" w:line="240" w:lineRule="auto"/>
+              <w:ind w:left="0" w:right="0" w:firstLine="0"/>
+              <w:jc w:val="center"/>
+              <w:rPr/>
+            </w:pPr>
+            <w:r>
+              <w:rPr>
+                <w:rtl w:val="0"/>
+              </w:rPr>
+              <w:t xml:space="preserve">Como usuario quiero una página para ver las distintas opciones de experiencias</w:t>
+            </w:r>
+          </w:p>
+        </w:tc>
+      </w:tr>
+      <w:tr>
+        <w:trPr>
+          <w:cantSplit w:val="0"/>
+          <w:tblHeader w:val="0"/>
+        </w:trPr>
+        <w:tc>
+          <w:tcPr>
+            <w:shd w:fill="auto" w:val="clear"/>
+            <w:tcMar>
+              <w:top w:w="100.0" w:type="dxa"/>
+              <w:left w:w="100.0" w:type="dxa"/>
+              <w:bottom w:w="100.0" w:type="dxa"/>
+              <w:right w:w="100.0" w:type="dxa"/>
+            </w:tcMar>
+            <w:vAlign w:val="top"/>
+          </w:tcPr>
+          <w:p>
+            <w:pPr>
+              <w:widowControl w:val="0"/>
+              <w:spacing w:line="240" w:lineRule="auto"/>
+              <w:jc w:val="center"/>
+              <w:rPr/>
+            </w:pPr>
+            <w:r>
+              <w:rPr>
+                <w:rtl w:val="0"/>
+              </w:rPr>
+              <w:t xml:space="preserve">#US14</w:t>
+            </w:r>
+          </w:p>
+        </w:tc>
+        <w:tc>
+          <w:tcPr>
+            <w:shd w:fill="auto" w:val="clear"/>
+            <w:tcMar>
+              <w:top w:w="100.0" w:type="dxa"/>
+              <w:left w:w="100.0" w:type="dxa"/>
+              <w:bottom w:w="100.0" w:type="dxa"/>
+              <w:right w:w="100.0" w:type="dxa"/>
+            </w:tcMar>
+            <w:vAlign w:val="top"/>
+          </w:tcPr>
+          <w:p>
+            <w:pPr>
+              <w:keepNext w:val="0"/>
+              <w:keepLines w:val="0"/>
+              <w:pageBreakBefore w:val="0"/>
+              <w:widowControl w:val="0"/>
+              <w:pBdr>
+                <w:top w:space="0" w:sz="0" w:val="nil"/>
+                <w:left w:space="0" w:sz="0" w:val="nil"/>
+                <w:bottom w:space="0" w:sz="0" w:val="nil"/>
+                <w:right w:space="0" w:sz="0" w:val="nil"/>
+                <w:between w:space="0" w:sz="0" w:val="nil"/>
+              </w:pBdr>
+              <w:shd w:fill="auto" w:val="clear"/>
+              <w:spacing w:after="0" w:before="0" w:line="240" w:lineRule="auto"/>
+              <w:ind w:left="0" w:right="0" w:firstLine="0"/>
+              <w:jc w:val="center"/>
+              <w:rPr/>
+            </w:pPr>
+            <w:r>
+              <w:rPr>
+                <w:rtl w:val="0"/>
+              </w:rPr>
+              <w:t xml:space="preserve">Como usuario quiero una página sobre nosotros para conocer a la empresa </w:t>
+            </w:r>
+          </w:p>
+        </w:tc>
+      </w:tr>
+      <w:tr>
+        <w:trPr>
+          <w:cantSplit w:val="0"/>
+          <w:tblHeader w:val="0"/>
+        </w:trPr>
+        <w:tc>
+          <w:tcPr>
+            <w:shd w:fill="auto" w:val="clear"/>
+            <w:tcMar>
+              <w:top w:w="100.0" w:type="dxa"/>
+              <w:left w:w="100.0" w:type="dxa"/>
+              <w:bottom w:w="100.0" w:type="dxa"/>
+              <w:right w:w="100.0" w:type="dxa"/>
+            </w:tcMar>
+            <w:vAlign w:val="top"/>
+          </w:tcPr>
+          <w:p>
+            <w:pPr>
+              <w:widowControl w:val="0"/>
+              <w:spacing w:line="240" w:lineRule="auto"/>
+              <w:jc w:val="center"/>
+              <w:rPr/>
+            </w:pPr>
+            <w:r>
+              <w:rPr>
+                <w:rtl w:val="0"/>
+              </w:rPr>
+              <w:t xml:space="preserve">#US15</w:t>
+            </w:r>
+          </w:p>
+        </w:tc>
+        <w:tc>
+          <w:tcPr>
+            <w:shd w:fill="auto" w:val="clear"/>
+            <w:tcMar>
+              <w:top w:w="100.0" w:type="dxa"/>
+              <w:left w:w="100.0" w:type="dxa"/>
+              <w:bottom w:w="100.0" w:type="dxa"/>
+              <w:right w:w="100.0" w:type="dxa"/>
+            </w:tcMar>
+            <w:vAlign w:val="top"/>
+          </w:tcPr>
+          <w:p>
+            <w:pPr>
+              <w:keepNext w:val="0"/>
+              <w:keepLines w:val="0"/>
+              <w:pageBreakBefore w:val="0"/>
+              <w:widowControl w:val="0"/>
+              <w:pBdr>
+                <w:top w:space="0" w:sz="0" w:val="nil"/>
+                <w:left w:space="0" w:sz="0" w:val="nil"/>
+                <w:bottom w:space="0" w:sz="0" w:val="nil"/>
+                <w:right w:space="0" w:sz="0" w:val="nil"/>
+                <w:between w:space="0" w:sz="0" w:val="nil"/>
+              </w:pBdr>
+              <w:shd w:fill="auto" w:val="clear"/>
+              <w:spacing w:after="0" w:before="0" w:line="240" w:lineRule="auto"/>
+              <w:ind w:left="0" w:right="0" w:firstLine="0"/>
+              <w:jc w:val="center"/>
+              <w:rPr/>
+            </w:pPr>
+            <w:r>
+              <w:rPr>
+                <w:rtl w:val="0"/>
+              </w:rPr>
+              <w:t xml:space="preserve">Como usuario quiero una página sobre gastronomía para poder conocer los distintos lugares gastronómicos del destino</w:t>
+            </w:r>
+          </w:p>
+        </w:tc>
+      </w:tr>
+      <w:tr>
+        <w:trPr>
+          <w:cantSplit w:val="0"/>
+          <w:tblHeader w:val="0"/>
+        </w:trPr>
+        <w:tc>
+          <w:tcPr>
+            <w:shd w:fill="auto" w:val="clear"/>
+            <w:tcMar>
+              <w:top w:w="100.0" w:type="dxa"/>
+              <w:left w:w="100.0" w:type="dxa"/>
+              <w:bottom w:w="100.0" w:type="dxa"/>
+              <w:right w:w="100.0" w:type="dxa"/>
+            </w:tcMar>
+            <w:vAlign w:val="top"/>
+          </w:tcPr>
+          <w:p>
+            <w:pPr>
+              <w:widowControl w:val="0"/>
+              <w:spacing w:line="240" w:lineRule="auto"/>
+              <w:jc w:val="center"/>
+              <w:rPr/>
+            </w:pPr>
+            <w:r>
+              <w:rPr>
+                <w:rtl w:val="0"/>
+              </w:rPr>
+              <w:t xml:space="preserve">#US16</w:t>
+            </w:r>
+          </w:p>
+        </w:tc>
+        <w:tc>
+          <w:tcPr>
+            <w:shd w:fill="auto" w:val="clear"/>
+            <w:tcMar>
+              <w:top w:w="100.0" w:type="dxa"/>
+              <w:left w:w="100.0" w:type="dxa"/>
+              <w:bottom w:w="100.0" w:type="dxa"/>
+              <w:right w:w="100.0" w:type="dxa"/>
+            </w:tcMar>
+            <w:vAlign w:val="top"/>
+          </w:tcPr>
+          <w:p>
+            <w:pPr>
+              <w:keepNext w:val="0"/>
+              <w:keepLines w:val="0"/>
+              <w:pageBreakBefore w:val="0"/>
+              <w:widowControl w:val="0"/>
+              <w:pBdr>
+                <w:top w:space="0" w:sz="0" w:val="nil"/>
+                <w:left w:space="0" w:sz="0" w:val="nil"/>
+                <w:bottom w:space="0" w:sz="0" w:val="nil"/>
+                <w:right w:space="0" w:sz="0" w:val="nil"/>
+                <w:between w:space="0" w:sz="0" w:val="nil"/>
+              </w:pBdr>
+              <w:shd w:fill="auto" w:val="clear"/>
+              <w:spacing w:after="0" w:before="0" w:line="240" w:lineRule="auto"/>
+              <w:ind w:left="0" w:right="0" w:firstLine="0"/>
+              <w:jc w:val="center"/>
+              <w:rPr/>
+            </w:pPr>
+            <w:r>
+              <w:rPr>
+                <w:rtl w:val="0"/>
+              </w:rPr>
+              <w:t xml:space="preserve">Como usuario quiero una página de contacto para poder comunicarme con la empresa </w:t>
+            </w:r>
+          </w:p>
+        </w:tc>
+      </w:tr>
+      <w:tr>
+        <w:trPr>
+          <w:cantSplit w:val="0"/>
+          <w:tblHeader w:val="0"/>
+        </w:trPr>
+        <w:tc>
+          <w:tcPr>
+            <w:shd w:fill="auto" w:val="clear"/>
+            <w:tcMar>
+              <w:top w:w="100.0" w:type="dxa"/>
+              <w:left w:w="100.0" w:type="dxa"/>
+              <w:bottom w:w="100.0" w:type="dxa"/>
+              <w:right w:w="100.0" w:type="dxa"/>
+            </w:tcMar>
+            <w:vAlign w:val="top"/>
+          </w:tcPr>
+          <w:p>
+            <w:pPr>
+              <w:widowControl w:val="0"/>
+              <w:spacing w:line="240" w:lineRule="auto"/>
+              <w:jc w:val="center"/>
+              <w:rPr/>
+            </w:pPr>
+            <w:r>
+              <w:rPr>
+                <w:rtl w:val="0"/>
+              </w:rPr>
+              <w:t xml:space="preserve">#US17</w:t>
+            </w:r>
+          </w:p>
+        </w:tc>
+        <w:tc>
+          <w:tcPr>
+            <w:shd w:fill="auto" w:val="clear"/>
+            <w:tcMar>
+              <w:top w:w="100.0" w:type="dxa"/>
+              <w:left w:w="100.0" w:type="dxa"/>
+              <w:bottom w:w="100.0" w:type="dxa"/>
+              <w:right w:w="100.0" w:type="dxa"/>
+            </w:tcMar>
+            <w:vAlign w:val="top"/>
+          </w:tcPr>
+          <w:p>
+            <w:pPr>
+              <w:keepNext w:val="0"/>
+              <w:keepLines w:val="0"/>
+              <w:pageBreakBefore w:val="0"/>
+              <w:widowControl w:val="0"/>
+              <w:pBdr>
+                <w:top w:space="0" w:sz="0" w:val="nil"/>
+                <w:left w:space="0" w:sz="0" w:val="nil"/>
+                <w:bottom w:space="0" w:sz="0" w:val="nil"/>
+                <w:right w:space="0" w:sz="0" w:val="nil"/>
+                <w:between w:space="0" w:sz="0" w:val="nil"/>
+              </w:pBdr>
+              <w:shd w:fill="auto" w:val="clear"/>
+              <w:spacing w:after="0" w:before="0" w:line="240" w:lineRule="auto"/>
+              <w:ind w:left="0" w:right="0" w:firstLine="0"/>
+              <w:jc w:val="center"/>
+              <w:rPr/>
+            </w:pPr>
+            <w:r>
+              <w:rPr>
+                <w:rtl w:val="0"/>
+              </w:rPr>
+              <w:t xml:space="preserve">Como usuario quiero una página para conocer información detallada sobre los destinos disponibles.</w:t>
+            </w:r>
+          </w:p>
+        </w:tc>
+      </w:tr>
+      <w:tr>
+        <w:trPr>
+          <w:cantSplit w:val="0"/>
+          <w:tblHeader w:val="0"/>
+        </w:trPr>
+        <w:tc>
+          <w:tcPr>
+            <w:shd w:fill="auto" w:val="clear"/>
+            <w:tcMar>
+              <w:top w:w="100.0" w:type="dxa"/>
+              <w:left w:w="100.0" w:type="dxa"/>
+              <w:bottom w:w="100.0" w:type="dxa"/>
+              <w:right w:w="100.0" w:type="dxa"/>
+            </w:tcMar>
+            <w:vAlign w:val="top"/>
+          </w:tcPr>
+          <w:p>
+            <w:pPr>
+              <w:widowControl w:val="0"/>
+              <w:spacing w:line="240" w:lineRule="auto"/>
+              <w:jc w:val="center"/>
+              <w:rPr/>
+            </w:pPr>
+            <w:r>
+              <w:rPr>
+                <w:rtl w:val="0"/>
+              </w:rPr>
+              <w:t xml:space="preserve">#US18</w:t>
+            </w:r>
+          </w:p>
+        </w:tc>
+        <w:tc>
+          <w:tcPr>
+            <w:shd w:fill="auto" w:val="clear"/>
+            <w:tcMar>
+              <w:top w:w="100.0" w:type="dxa"/>
+              <w:left w:w="100.0" w:type="dxa"/>
+              <w:bottom w:w="100.0" w:type="dxa"/>
+              <w:right w:w="100.0" w:type="dxa"/>
+            </w:tcMar>
+            <w:vAlign w:val="top"/>
+          </w:tcPr>
+          <w:p>
+            <w:pPr>
+              <w:keepNext w:val="0"/>
+              <w:keepLines w:val="0"/>
+              <w:pageBreakBefore w:val="0"/>
+              <w:widowControl w:val="0"/>
+              <w:pBdr>
+                <w:top w:space="0" w:sz="0" w:val="nil"/>
+                <w:left w:space="0" w:sz="0" w:val="nil"/>
+                <w:bottom w:space="0" w:sz="0" w:val="nil"/>
+                <w:right w:space="0" w:sz="0" w:val="nil"/>
+                <w:between w:space="0" w:sz="0" w:val="nil"/>
+              </w:pBdr>
+              <w:shd w:fill="auto" w:val="clear"/>
+              <w:spacing w:after="0" w:before="0" w:line="240" w:lineRule="auto"/>
+              <w:ind w:left="0" w:right="0" w:firstLine="0"/>
+              <w:jc w:val="center"/>
+              <w:rPr/>
+            </w:pPr>
+            <w:r>
+              <w:rPr>
+                <w:rtl w:val="0"/>
+              </w:rPr>
+              <w:t xml:space="preserve">Como usuario quiero poder visualizar mi perfil para verificar mis datos e información relevante. </w:t>
+            </w:r>
+          </w:p>
+        </w:tc>
+      </w:tr>
+      <w:tr>
+        <w:trPr>
+          <w:cantSplit w:val="0"/>
+          <w:tblHeader w:val="0"/>
+        </w:trPr>
+        <w:tc>
+          <w:tcPr>
+            <w:shd w:fill="auto" w:val="clear"/>
+            <w:tcMar>
+              <w:top w:w="100.0" w:type="dxa"/>
+              <w:left w:w="100.0" w:type="dxa"/>
+              <w:bottom w:w="100.0" w:type="dxa"/>
+              <w:right w:w="100.0" w:type="dxa"/>
+            </w:tcMar>
+            <w:vAlign w:val="top"/>
+          </w:tcPr>
+          <w:p>
+            <w:pPr>
+              <w:widowControl w:val="0"/>
+              <w:spacing w:line="240" w:lineRule="auto"/>
+              <w:jc w:val="center"/>
+              <w:rPr/>
+            </w:pPr>
+            <w:r>
+              <w:rPr>
+                <w:rtl w:val="0"/>
+              </w:rPr>
+              <w:t xml:space="preserve">#US19</w:t>
+            </w:r>
+          </w:p>
+        </w:tc>
+        <w:tc>
+          <w:tcPr>
+            <w:shd w:fill="auto" w:val="clear"/>
+            <w:tcMar>
+              <w:top w:w="100.0" w:type="dxa"/>
+              <w:left w:w="100.0" w:type="dxa"/>
+              <w:bottom w:w="100.0" w:type="dxa"/>
+              <w:right w:w="100.0" w:type="dxa"/>
+            </w:tcMar>
+            <w:vAlign w:val="top"/>
+          </w:tcPr>
+          <w:p>
+            <w:pPr>
+              <w:keepNext w:val="0"/>
+              <w:keepLines w:val="0"/>
+              <w:pageBreakBefore w:val="0"/>
+              <w:widowControl w:val="0"/>
+              <w:pBdr>
+                <w:top w:space="0" w:sz="0" w:val="nil"/>
+                <w:left w:space="0" w:sz="0" w:val="nil"/>
+                <w:bottom w:space="0" w:sz="0" w:val="nil"/>
+                <w:right w:space="0" w:sz="0" w:val="nil"/>
+                <w:between w:space="0" w:sz="0" w:val="nil"/>
+              </w:pBdr>
+              <w:shd w:fill="auto" w:val="clear"/>
+              <w:spacing w:after="0" w:before="0" w:line="240" w:lineRule="auto"/>
+              <w:ind w:left="0" w:right="0" w:firstLine="0"/>
+              <w:jc w:val="center"/>
+              <w:rPr/>
+            </w:pPr>
+            <w:r>
+              <w:rPr>
+                <w:rtl w:val="0"/>
+              </w:rPr>
+              <w:t xml:space="preserve">Como usuario quiero una página para conocer información detallada sobre los lugares gastronómicos disponibles.</w:t>
+            </w:r>
+          </w:p>
+        </w:tc>
+      </w:tr>
     </w:tbl>
     <w:p>
       <w:pPr>
@@ -13328,6 +14007,833 @@
                 <w:rtl w:val="0"/>
               </w:rPr>
               <w:t xml:space="preserve">/10/2022 - 17/10/2022</w:t>
+            </w:r>
+            <w:r>
+              <w:rPr>
+                <w:rFonts w:ascii="Roboto" w:cs="Roboto" w:eastAsia="Roboto" w:hAnsi="Roboto"/>
+                <w:rtl w:val="0"/>
+              </w:rPr>
+              <w:t xml:space="preserve"> </w:t>
+            </w:r>
+            <w:r>
+              <w:rPr>
+                <w:rtl w:val="0"/>
+              </w:rPr>
+            </w:r>
+          </w:p>
+        </w:tc>
+      </w:tr>
+      <w:tr>
+        <w:trPr>
+          <w:cantSplit w:val="0"/>
+          <w:tblHeader w:val="0"/>
+        </w:trPr>
+        <w:tc>
+          <w:tcPr>
+            <w:shd w:fill="auto" w:val="clear"/>
+            <w:tcMar>
+              <w:top w:w="100.0" w:type="dxa"/>
+              <w:left w:w="100.0" w:type="dxa"/>
+              <w:bottom w:w="100.0" w:type="dxa"/>
+              <w:right w:w="100.0" w:type="dxa"/>
+            </w:tcMar>
+            <w:vAlign w:val="top"/>
+          </w:tcPr>
+          <w:p>
+            <w:pPr>
+              <w:widowControl w:val="0"/>
+              <w:spacing w:line="240" w:lineRule="auto"/>
+              <w:jc w:val="center"/>
+              <w:rPr/>
+            </w:pPr>
+            <w:r>
+              <w:rPr>
+                <w:rtl w:val="0"/>
+              </w:rPr>
+              <w:t xml:space="preserve">Inconvenientes</w:t>
+            </w:r>
+          </w:p>
+        </w:tc>
+        <w:tc>
+          <w:tcPr>
+            <w:shd w:fill="auto" w:val="clear"/>
+            <w:tcMar>
+              <w:top w:w="100.0" w:type="dxa"/>
+              <w:left w:w="100.0" w:type="dxa"/>
+              <w:bottom w:w="100.0" w:type="dxa"/>
+              <w:right w:w="100.0" w:type="dxa"/>
+            </w:tcMar>
+            <w:vAlign w:val="top"/>
+          </w:tcPr>
+          <w:p>
+            <w:pPr>
+              <w:widowControl w:val="0"/>
+              <w:spacing w:line="240" w:lineRule="auto"/>
+              <w:jc w:val="center"/>
+              <w:rPr/>
+            </w:pPr>
+            <w:r>
+              <w:rPr>
+                <w:rtl w:val="0"/>
+              </w:rPr>
+              <w:t xml:space="preserve">Un integrante se marchó.</w:t>
+            </w:r>
+          </w:p>
+        </w:tc>
+      </w:tr>
+    </w:tbl>
+    <w:p>
+      <w:pPr>
+        <w:ind w:left="720" w:firstLine="0"/>
+        <w:rPr/>
+      </w:pPr>
+      <w:r>
+        <w:rPr>
+          <w:rtl w:val="0"/>
+        </w:rPr>
+      </w:r>
+    </w:p>
+    <w:p>
+      <w:pPr>
+        <w:ind w:left="720" w:firstLine="0"/>
+        <w:rPr/>
+      </w:pPr>
+      <w:r>
+        <w:rPr>
+          <w:rtl w:val="0"/>
+        </w:rPr>
+      </w:r>
+    </w:p>
+    <w:p>
+      <w:pPr>
+        <w:ind w:left="720" w:firstLine="0"/>
+        <w:rPr/>
+      </w:pPr>
+      <w:r>
+        <w:rPr>
+          <w:rtl w:val="0"/>
+        </w:rPr>
+      </w:r>
+    </w:p>
+    <w:tbl>
+      <w:tblPr>
+        <w:tblStyle w:val="Table19"/>
+        <w:tblW w:w="8280.0" w:type="dxa"/>
+        <w:jc w:val="left"/>
+        <w:tblInd w:w="820.0" w:type="dxa"/>
+        <w:tblBorders>
+          <w:top w:color="000000" w:space="0" w:sz="8" w:val="single"/>
+          <w:left w:color="000000" w:space="0" w:sz="8" w:val="single"/>
+          <w:bottom w:color="000000" w:space="0" w:sz="8" w:val="single"/>
+          <w:right w:color="000000" w:space="0" w:sz="8" w:val="single"/>
+          <w:insideH w:color="000000" w:space="0" w:sz="8" w:val="single"/>
+          <w:insideV w:color="000000" w:space="0" w:sz="8" w:val="single"/>
+        </w:tblBorders>
+        <w:tblLayout w:type="fixed"/>
+        <w:tblLook w:val="0600"/>
+      </w:tblPr>
+      <w:tblGrid>
+        <w:gridCol w:w="2880"/>
+        <w:gridCol w:w="5400"/>
+        <w:tblGridChange w:id="0">
+          <w:tblGrid>
+            <w:gridCol w:w="2880"/>
+            <w:gridCol w:w="5400"/>
+          </w:tblGrid>
+        </w:tblGridChange>
+      </w:tblGrid>
+      <w:tr>
+        <w:trPr>
+          <w:cantSplit w:val="0"/>
+          <w:tblHeader w:val="0"/>
+        </w:trPr>
+        <w:tc>
+          <w:tcPr>
+            <w:shd w:fill="auto" w:val="clear"/>
+            <w:tcMar>
+              <w:top w:w="100.0" w:type="dxa"/>
+              <w:left w:w="100.0" w:type="dxa"/>
+              <w:bottom w:w="100.0" w:type="dxa"/>
+              <w:right w:w="100.0" w:type="dxa"/>
+            </w:tcMar>
+            <w:vAlign w:val="top"/>
+          </w:tcPr>
+          <w:p>
+            <w:pPr>
+              <w:widowControl w:val="0"/>
+              <w:spacing w:line="240" w:lineRule="auto"/>
+              <w:rPr/>
+            </w:pPr>
+            <w:r>
+              <w:rPr>
+                <w:rtl w:val="0"/>
+              </w:rPr>
+              <w:t xml:space="preserve">N° de Sprint</w:t>
+            </w:r>
+          </w:p>
+        </w:tc>
+        <w:tc>
+          <w:tcPr>
+            <w:shd w:fill="auto" w:val="clear"/>
+            <w:tcMar>
+              <w:top w:w="100.0" w:type="dxa"/>
+              <w:left w:w="100.0" w:type="dxa"/>
+              <w:bottom w:w="100.0" w:type="dxa"/>
+              <w:right w:w="100.0" w:type="dxa"/>
+            </w:tcMar>
+            <w:vAlign w:val="top"/>
+          </w:tcPr>
+          <w:p>
+            <w:pPr>
+              <w:widowControl w:val="0"/>
+              <w:spacing w:line="240" w:lineRule="auto"/>
+              <w:rPr/>
+            </w:pPr>
+            <w:r>
+              <w:rPr>
+                <w:rtl w:val="0"/>
+              </w:rPr>
+              <w:t xml:space="preserve">2</w:t>
+            </w:r>
+          </w:p>
+        </w:tc>
+      </w:tr>
+      <w:tr>
+        <w:trPr>
+          <w:cantSplit w:val="0"/>
+          <w:tblHeader w:val="0"/>
+        </w:trPr>
+        <w:tc>
+          <w:tcPr>
+            <w:shd w:fill="auto" w:val="clear"/>
+            <w:tcMar>
+              <w:top w:w="100.0" w:type="dxa"/>
+              <w:left w:w="100.0" w:type="dxa"/>
+              <w:bottom w:w="100.0" w:type="dxa"/>
+              <w:right w:w="100.0" w:type="dxa"/>
+            </w:tcMar>
+            <w:vAlign w:val="top"/>
+          </w:tcPr>
+          <w:p>
+            <w:pPr>
+              <w:widowControl w:val="0"/>
+              <w:spacing w:line="240" w:lineRule="auto"/>
+              <w:rPr/>
+            </w:pPr>
+            <w:r>
+              <w:rPr>
+                <w:rtl w:val="0"/>
+              </w:rPr>
+              <w:t xml:space="preserve">Sprint Backlog</w:t>
+            </w:r>
+          </w:p>
+        </w:tc>
+        <w:tc>
+          <w:tcPr>
+            <w:shd w:fill="auto" w:val="clear"/>
+            <w:tcMar>
+              <w:top w:w="100.0" w:type="dxa"/>
+              <w:left w:w="100.0" w:type="dxa"/>
+              <w:bottom w:w="100.0" w:type="dxa"/>
+              <w:right w:w="100.0" w:type="dxa"/>
+            </w:tcMar>
+            <w:vAlign w:val="top"/>
+          </w:tcPr>
+          <w:p>
+            <w:pPr>
+              <w:widowControl w:val="0"/>
+              <w:pBdr>
+                <w:top w:color="auto" w:space="0" w:sz="0" w:val="none"/>
+                <w:left w:color="auto" w:space="0" w:sz="0" w:val="none"/>
+                <w:bottom w:color="auto" w:space="0" w:sz="0" w:val="none"/>
+                <w:right w:color="auto" w:space="0" w:sz="0" w:val="none"/>
+                <w:between w:color="auto" w:space="0" w:sz="0" w:val="none"/>
+              </w:pBdr>
+              <w:shd w:fill="ffffff" w:val="clear"/>
+              <w:spacing w:line="240" w:lineRule="auto"/>
+              <w:rPr/>
+            </w:pPr>
+            <w:r>
+              <w:rPr>
+                <w:sz w:val="20"/>
+                <w:szCs w:val="20"/>
+                <w:rtl w:val="0"/>
+              </w:rPr>
+              <w:t xml:space="preserve">https://github.com/users/FrancoGL/projects/3 </w:t>
+            </w:r>
+            <w:r>
+              <w:rPr>
+                <w:rtl w:val="0"/>
+              </w:rPr>
+            </w:r>
+          </w:p>
+        </w:tc>
+      </w:tr>
+      <w:tr>
+        <w:trPr>
+          <w:cantSplit w:val="0"/>
+          <w:tblHeader w:val="0"/>
+        </w:trPr>
+        <w:tc>
+          <w:tcPr>
+            <w:shd w:fill="auto" w:val="clear"/>
+            <w:tcMar>
+              <w:top w:w="100.0" w:type="dxa"/>
+              <w:left w:w="100.0" w:type="dxa"/>
+              <w:bottom w:w="100.0" w:type="dxa"/>
+              <w:right w:w="100.0" w:type="dxa"/>
+            </w:tcMar>
+            <w:vAlign w:val="top"/>
+          </w:tcPr>
+          <w:p>
+            <w:pPr>
+              <w:widowControl w:val="0"/>
+              <w:spacing w:line="240" w:lineRule="auto"/>
+              <w:rPr/>
+            </w:pPr>
+            <w:r>
+              <w:rPr>
+                <w:rtl w:val="0"/>
+              </w:rPr>
+              <w:t xml:space="preserve">Responsabilidades</w:t>
+            </w:r>
+          </w:p>
+        </w:tc>
+        <w:tc>
+          <w:tcPr>
+            <w:shd w:fill="auto" w:val="clear"/>
+            <w:tcMar>
+              <w:top w:w="100.0" w:type="dxa"/>
+              <w:left w:w="100.0" w:type="dxa"/>
+              <w:bottom w:w="100.0" w:type="dxa"/>
+              <w:right w:w="100.0" w:type="dxa"/>
+            </w:tcMar>
+            <w:vAlign w:val="top"/>
+          </w:tcPr>
+          <w:p>
+            <w:pPr>
+              <w:widowControl w:val="0"/>
+              <w:numPr>
+                <w:ilvl w:val="0"/>
+                <w:numId w:val="3"/>
+              </w:numPr>
+              <w:pBdr>
+                <w:top w:color="auto" w:space="0" w:sz="0" w:val="none"/>
+                <w:left w:color="auto" w:space="0" w:sz="0" w:val="none"/>
+                <w:bottom w:color="auto" w:space="0" w:sz="0" w:val="none"/>
+                <w:right w:color="auto" w:space="0" w:sz="0" w:val="none"/>
+                <w:between w:color="auto" w:space="0" w:sz="0" w:val="none"/>
+              </w:pBdr>
+              <w:shd w:fill="ffffff" w:val="clear"/>
+              <w:spacing w:line="240" w:lineRule="auto"/>
+              <w:ind w:left="720" w:hanging="360"/>
+              <w:jc w:val="both"/>
+              <w:rPr>
+                <w:rFonts w:ascii="Roboto" w:cs="Roboto" w:eastAsia="Roboto" w:hAnsi="Roboto"/>
+              </w:rPr>
+            </w:pPr>
+            <w:r>
+              <w:rPr>
+                <w:rFonts w:ascii="Roboto" w:cs="Roboto" w:eastAsia="Roboto" w:hAnsi="Roboto"/>
+                <w:rtl w:val="0"/>
+              </w:rPr>
+              <w:t xml:space="preserve">#US01</w:t>
+            </w:r>
+          </w:p>
+          <w:p>
+            <w:pPr>
+              <w:widowControl w:val="0"/>
+              <w:numPr>
+                <w:ilvl w:val="0"/>
+                <w:numId w:val="3"/>
+              </w:numPr>
+              <w:pBdr>
+                <w:top w:color="auto" w:space="0" w:sz="0" w:val="none"/>
+                <w:left w:color="auto" w:space="0" w:sz="0" w:val="none"/>
+                <w:bottom w:color="auto" w:space="0" w:sz="0" w:val="none"/>
+                <w:right w:color="auto" w:space="0" w:sz="0" w:val="none"/>
+                <w:between w:color="auto" w:space="0" w:sz="0" w:val="none"/>
+              </w:pBdr>
+              <w:shd w:fill="ffffff" w:val="clear"/>
+              <w:spacing w:line="240" w:lineRule="auto"/>
+              <w:ind w:left="720" w:hanging="360"/>
+              <w:jc w:val="both"/>
+              <w:rPr>
+                <w:rFonts w:ascii="Roboto" w:cs="Roboto" w:eastAsia="Roboto" w:hAnsi="Roboto"/>
+              </w:rPr>
+            </w:pPr>
+            <w:r>
+              <w:rPr>
+                <w:rFonts w:ascii="Roboto" w:cs="Roboto" w:eastAsia="Roboto" w:hAnsi="Roboto"/>
+                <w:rtl w:val="0"/>
+              </w:rPr>
+              <w:t xml:space="preserve">#US04</w:t>
+            </w:r>
+          </w:p>
+          <w:p>
+            <w:pPr>
+              <w:widowControl w:val="0"/>
+              <w:numPr>
+                <w:ilvl w:val="0"/>
+                <w:numId w:val="3"/>
+              </w:numPr>
+              <w:pBdr>
+                <w:top w:color="auto" w:space="0" w:sz="0" w:val="none"/>
+                <w:left w:color="auto" w:space="0" w:sz="0" w:val="none"/>
+                <w:bottom w:color="auto" w:space="0" w:sz="0" w:val="none"/>
+                <w:right w:color="auto" w:space="0" w:sz="0" w:val="none"/>
+                <w:between w:color="auto" w:space="0" w:sz="0" w:val="none"/>
+              </w:pBdr>
+              <w:shd w:fill="ffffff" w:val="clear"/>
+              <w:spacing w:line="240" w:lineRule="auto"/>
+              <w:ind w:left="720" w:hanging="360"/>
+              <w:jc w:val="both"/>
+              <w:rPr>
+                <w:rFonts w:ascii="Roboto" w:cs="Roboto" w:eastAsia="Roboto" w:hAnsi="Roboto"/>
+              </w:rPr>
+            </w:pPr>
+            <w:r>
+              <w:rPr>
+                <w:rFonts w:ascii="Roboto" w:cs="Roboto" w:eastAsia="Roboto" w:hAnsi="Roboto"/>
+                <w:rtl w:val="0"/>
+              </w:rPr>
+              <w:t xml:space="preserve">#US05</w:t>
+            </w:r>
+          </w:p>
+          <w:p>
+            <w:pPr>
+              <w:widowControl w:val="0"/>
+              <w:numPr>
+                <w:ilvl w:val="0"/>
+                <w:numId w:val="3"/>
+              </w:numPr>
+              <w:pBdr>
+                <w:top w:color="auto" w:space="0" w:sz="0" w:val="none"/>
+                <w:left w:color="auto" w:space="0" w:sz="0" w:val="none"/>
+                <w:bottom w:color="auto" w:space="0" w:sz="0" w:val="none"/>
+                <w:right w:color="auto" w:space="0" w:sz="0" w:val="none"/>
+                <w:between w:color="auto" w:space="0" w:sz="0" w:val="none"/>
+              </w:pBdr>
+              <w:shd w:fill="ffffff" w:val="clear"/>
+              <w:spacing w:line="240" w:lineRule="auto"/>
+              <w:ind w:left="720" w:hanging="360"/>
+              <w:jc w:val="both"/>
+              <w:rPr>
+                <w:rFonts w:ascii="Roboto" w:cs="Roboto" w:eastAsia="Roboto" w:hAnsi="Roboto"/>
+              </w:rPr>
+            </w:pPr>
+            <w:r>
+              <w:rPr>
+                <w:rFonts w:ascii="Roboto" w:cs="Roboto" w:eastAsia="Roboto" w:hAnsi="Roboto"/>
+                <w:rtl w:val="0"/>
+              </w:rPr>
+              <w:t xml:space="preserve">#US06</w:t>
+            </w:r>
+          </w:p>
+          <w:p>
+            <w:pPr>
+              <w:widowControl w:val="0"/>
+              <w:numPr>
+                <w:ilvl w:val="0"/>
+                <w:numId w:val="3"/>
+              </w:numPr>
+              <w:pBdr>
+                <w:top w:color="auto" w:space="0" w:sz="0" w:val="none"/>
+                <w:left w:color="auto" w:space="0" w:sz="0" w:val="none"/>
+                <w:bottom w:color="auto" w:space="0" w:sz="0" w:val="none"/>
+                <w:right w:color="auto" w:space="0" w:sz="0" w:val="none"/>
+                <w:between w:color="auto" w:space="0" w:sz="0" w:val="none"/>
+              </w:pBdr>
+              <w:shd w:fill="ffffff" w:val="clear"/>
+              <w:spacing w:line="240" w:lineRule="auto"/>
+              <w:ind w:left="720" w:hanging="360"/>
+              <w:jc w:val="both"/>
+              <w:rPr>
+                <w:rFonts w:ascii="Roboto" w:cs="Roboto" w:eastAsia="Roboto" w:hAnsi="Roboto"/>
+                <w:u w:val="none"/>
+              </w:rPr>
+            </w:pPr>
+            <w:r>
+              <w:rPr>
+                <w:rFonts w:ascii="Roboto" w:cs="Roboto" w:eastAsia="Roboto" w:hAnsi="Roboto"/>
+                <w:rtl w:val="0"/>
+              </w:rPr>
+              <w:t xml:space="preserve">#US08</w:t>
+            </w:r>
+          </w:p>
+          <w:p>
+            <w:pPr>
+              <w:widowControl w:val="0"/>
+              <w:numPr>
+                <w:ilvl w:val="0"/>
+                <w:numId w:val="3"/>
+              </w:numPr>
+              <w:pBdr>
+                <w:top w:color="auto" w:space="0" w:sz="0" w:val="none"/>
+                <w:left w:color="auto" w:space="0" w:sz="0" w:val="none"/>
+                <w:bottom w:color="auto" w:space="0" w:sz="0" w:val="none"/>
+                <w:right w:color="auto" w:space="0" w:sz="0" w:val="none"/>
+                <w:between w:color="auto" w:space="0" w:sz="0" w:val="none"/>
+              </w:pBdr>
+              <w:shd w:fill="ffffff" w:val="clear"/>
+              <w:spacing w:line="240" w:lineRule="auto"/>
+              <w:ind w:left="720" w:hanging="360"/>
+              <w:jc w:val="both"/>
+              <w:rPr>
+                <w:rFonts w:ascii="Roboto" w:cs="Roboto" w:eastAsia="Roboto" w:hAnsi="Roboto"/>
+                <w:u w:val="none"/>
+              </w:rPr>
+            </w:pPr>
+            <w:r>
+              <w:rPr>
+                <w:rFonts w:ascii="Roboto" w:cs="Roboto" w:eastAsia="Roboto" w:hAnsi="Roboto"/>
+                <w:rtl w:val="0"/>
+              </w:rPr>
+              <w:t xml:space="preserve">#US07</w:t>
+            </w:r>
+          </w:p>
+          <w:p>
+            <w:pPr>
+              <w:widowControl w:val="0"/>
+              <w:numPr>
+                <w:ilvl w:val="0"/>
+                <w:numId w:val="3"/>
+              </w:numPr>
+              <w:pBdr>
+                <w:top w:color="auto" w:space="0" w:sz="0" w:val="none"/>
+                <w:left w:color="auto" w:space="0" w:sz="0" w:val="none"/>
+                <w:bottom w:color="auto" w:space="0" w:sz="0" w:val="none"/>
+                <w:right w:color="auto" w:space="0" w:sz="0" w:val="none"/>
+                <w:between w:color="auto" w:space="0" w:sz="0" w:val="none"/>
+              </w:pBdr>
+              <w:shd w:fill="ffffff" w:val="clear"/>
+              <w:spacing w:line="240" w:lineRule="auto"/>
+              <w:ind w:left="720" w:hanging="360"/>
+              <w:jc w:val="both"/>
+              <w:rPr>
+                <w:rFonts w:ascii="Roboto" w:cs="Roboto" w:eastAsia="Roboto" w:hAnsi="Roboto"/>
+                <w:u w:val="none"/>
+              </w:rPr>
+            </w:pPr>
+            <w:r>
+              <w:rPr>
+                <w:rFonts w:ascii="Roboto" w:cs="Roboto" w:eastAsia="Roboto" w:hAnsi="Roboto"/>
+                <w:rtl w:val="0"/>
+              </w:rPr>
+              <w:t xml:space="preserve">#US09</w:t>
+            </w:r>
+          </w:p>
+          <w:p>
+            <w:pPr>
+              <w:widowControl w:val="0"/>
+              <w:numPr>
+                <w:ilvl w:val="0"/>
+                <w:numId w:val="3"/>
+              </w:numPr>
+              <w:pBdr>
+                <w:top w:color="auto" w:space="0" w:sz="0" w:val="none"/>
+                <w:left w:color="auto" w:space="0" w:sz="0" w:val="none"/>
+                <w:bottom w:color="auto" w:space="0" w:sz="0" w:val="none"/>
+                <w:right w:color="auto" w:space="0" w:sz="0" w:val="none"/>
+                <w:between w:color="auto" w:space="0" w:sz="0" w:val="none"/>
+              </w:pBdr>
+              <w:shd w:fill="ffffff" w:val="clear"/>
+              <w:spacing w:line="240" w:lineRule="auto"/>
+              <w:ind w:left="720" w:hanging="360"/>
+              <w:jc w:val="both"/>
+              <w:rPr>
+                <w:rFonts w:ascii="Roboto" w:cs="Roboto" w:eastAsia="Roboto" w:hAnsi="Roboto"/>
+                <w:u w:val="none"/>
+              </w:rPr>
+            </w:pPr>
+            <w:r>
+              <w:rPr>
+                <w:rFonts w:ascii="Roboto" w:cs="Roboto" w:eastAsia="Roboto" w:hAnsi="Roboto"/>
+                <w:rtl w:val="0"/>
+              </w:rPr>
+              <w:t xml:space="preserve">#US10</w:t>
+            </w:r>
+          </w:p>
+          <w:p>
+            <w:pPr>
+              <w:widowControl w:val="0"/>
+              <w:numPr>
+                <w:ilvl w:val="0"/>
+                <w:numId w:val="3"/>
+              </w:numPr>
+              <w:pBdr>
+                <w:top w:color="auto" w:space="0" w:sz="0" w:val="none"/>
+                <w:left w:color="auto" w:space="0" w:sz="0" w:val="none"/>
+                <w:bottom w:color="auto" w:space="0" w:sz="0" w:val="none"/>
+                <w:right w:color="auto" w:space="0" w:sz="0" w:val="none"/>
+                <w:between w:color="auto" w:space="0" w:sz="0" w:val="none"/>
+              </w:pBdr>
+              <w:shd w:fill="ffffff" w:val="clear"/>
+              <w:spacing w:line="240" w:lineRule="auto"/>
+              <w:ind w:left="720" w:hanging="360"/>
+              <w:jc w:val="both"/>
+              <w:rPr>
+                <w:rFonts w:ascii="Roboto" w:cs="Roboto" w:eastAsia="Roboto" w:hAnsi="Roboto"/>
+                <w:u w:val="none"/>
+              </w:rPr>
+            </w:pPr>
+            <w:r>
+              <w:rPr>
+                <w:rFonts w:ascii="Roboto" w:cs="Roboto" w:eastAsia="Roboto" w:hAnsi="Roboto"/>
+                <w:rtl w:val="0"/>
+              </w:rPr>
+              <w:t xml:space="preserve">#US13</w:t>
+            </w:r>
+          </w:p>
+          <w:p>
+            <w:pPr>
+              <w:widowControl w:val="0"/>
+              <w:numPr>
+                <w:ilvl w:val="0"/>
+                <w:numId w:val="3"/>
+              </w:numPr>
+              <w:pBdr>
+                <w:top w:color="auto" w:space="0" w:sz="0" w:val="none"/>
+                <w:left w:color="auto" w:space="0" w:sz="0" w:val="none"/>
+                <w:bottom w:color="auto" w:space="0" w:sz="0" w:val="none"/>
+                <w:right w:color="auto" w:space="0" w:sz="0" w:val="none"/>
+                <w:between w:color="auto" w:space="0" w:sz="0" w:val="none"/>
+              </w:pBdr>
+              <w:shd w:fill="ffffff" w:val="clear"/>
+              <w:spacing w:line="240" w:lineRule="auto"/>
+              <w:ind w:left="720" w:hanging="360"/>
+              <w:jc w:val="both"/>
+              <w:rPr>
+                <w:rFonts w:ascii="Roboto" w:cs="Roboto" w:eastAsia="Roboto" w:hAnsi="Roboto"/>
+                <w:u w:val="none"/>
+              </w:rPr>
+            </w:pPr>
+            <w:r>
+              <w:rPr>
+                <w:rFonts w:ascii="Roboto" w:cs="Roboto" w:eastAsia="Roboto" w:hAnsi="Roboto"/>
+                <w:rtl w:val="0"/>
+              </w:rPr>
+              <w:t xml:space="preserve">#US14</w:t>
+            </w:r>
+          </w:p>
+          <w:p>
+            <w:pPr>
+              <w:widowControl w:val="0"/>
+              <w:numPr>
+                <w:ilvl w:val="0"/>
+                <w:numId w:val="3"/>
+              </w:numPr>
+              <w:pBdr>
+                <w:top w:color="auto" w:space="0" w:sz="0" w:val="none"/>
+                <w:left w:color="auto" w:space="0" w:sz="0" w:val="none"/>
+                <w:bottom w:color="auto" w:space="0" w:sz="0" w:val="none"/>
+                <w:right w:color="auto" w:space="0" w:sz="0" w:val="none"/>
+                <w:between w:color="auto" w:space="0" w:sz="0" w:val="none"/>
+              </w:pBdr>
+              <w:shd w:fill="ffffff" w:val="clear"/>
+              <w:spacing w:line="240" w:lineRule="auto"/>
+              <w:ind w:left="720" w:hanging="360"/>
+              <w:jc w:val="both"/>
+              <w:rPr>
+                <w:rFonts w:ascii="Roboto" w:cs="Roboto" w:eastAsia="Roboto" w:hAnsi="Roboto"/>
+                <w:u w:val="none"/>
+              </w:rPr>
+            </w:pPr>
+            <w:r>
+              <w:rPr>
+                <w:rFonts w:ascii="Roboto" w:cs="Roboto" w:eastAsia="Roboto" w:hAnsi="Roboto"/>
+                <w:rtl w:val="0"/>
+              </w:rPr>
+              <w:t xml:space="preserve">#US15</w:t>
+            </w:r>
+          </w:p>
+          <w:p>
+            <w:pPr>
+              <w:widowControl w:val="0"/>
+              <w:numPr>
+                <w:ilvl w:val="0"/>
+                <w:numId w:val="3"/>
+              </w:numPr>
+              <w:pBdr>
+                <w:top w:color="auto" w:space="0" w:sz="0" w:val="none"/>
+                <w:left w:color="auto" w:space="0" w:sz="0" w:val="none"/>
+                <w:bottom w:color="auto" w:space="0" w:sz="0" w:val="none"/>
+                <w:right w:color="auto" w:space="0" w:sz="0" w:val="none"/>
+                <w:between w:color="auto" w:space="0" w:sz="0" w:val="none"/>
+              </w:pBdr>
+              <w:shd w:fill="ffffff" w:val="clear"/>
+              <w:spacing w:line="240" w:lineRule="auto"/>
+              <w:ind w:left="720" w:hanging="360"/>
+              <w:jc w:val="both"/>
+              <w:rPr>
+                <w:rFonts w:ascii="Roboto" w:cs="Roboto" w:eastAsia="Roboto" w:hAnsi="Roboto"/>
+                <w:u w:val="none"/>
+              </w:rPr>
+            </w:pPr>
+            <w:r>
+              <w:rPr>
+                <w:rFonts w:ascii="Roboto" w:cs="Roboto" w:eastAsia="Roboto" w:hAnsi="Roboto"/>
+                <w:rtl w:val="0"/>
+              </w:rPr>
+              <w:t xml:space="preserve">#US17</w:t>
+            </w:r>
+          </w:p>
+          <w:p>
+            <w:pPr>
+              <w:widowControl w:val="0"/>
+              <w:numPr>
+                <w:ilvl w:val="0"/>
+                <w:numId w:val="3"/>
+              </w:numPr>
+              <w:pBdr>
+                <w:top w:color="auto" w:space="0" w:sz="0" w:val="none"/>
+                <w:left w:color="auto" w:space="0" w:sz="0" w:val="none"/>
+                <w:bottom w:color="auto" w:space="0" w:sz="0" w:val="none"/>
+                <w:right w:color="auto" w:space="0" w:sz="0" w:val="none"/>
+                <w:between w:color="auto" w:space="0" w:sz="0" w:val="none"/>
+              </w:pBdr>
+              <w:shd w:fill="ffffff" w:val="clear"/>
+              <w:spacing w:line="240" w:lineRule="auto"/>
+              <w:ind w:left="720" w:hanging="360"/>
+              <w:jc w:val="both"/>
+              <w:rPr>
+                <w:rFonts w:ascii="Roboto" w:cs="Roboto" w:eastAsia="Roboto" w:hAnsi="Roboto"/>
+                <w:u w:val="none"/>
+              </w:rPr>
+            </w:pPr>
+            <w:r>
+              <w:rPr>
+                <w:rFonts w:ascii="Roboto" w:cs="Roboto" w:eastAsia="Roboto" w:hAnsi="Roboto"/>
+                <w:rtl w:val="0"/>
+              </w:rPr>
+              <w:t xml:space="preserve">#US18</w:t>
+            </w:r>
+          </w:p>
+          <w:p>
+            <w:pPr>
+              <w:widowControl w:val="0"/>
+              <w:numPr>
+                <w:ilvl w:val="0"/>
+                <w:numId w:val="3"/>
+              </w:numPr>
+              <w:pBdr>
+                <w:top w:color="auto" w:space="0" w:sz="0" w:val="none"/>
+                <w:left w:color="auto" w:space="0" w:sz="0" w:val="none"/>
+                <w:bottom w:color="auto" w:space="0" w:sz="0" w:val="none"/>
+                <w:right w:color="auto" w:space="0" w:sz="0" w:val="none"/>
+                <w:between w:color="auto" w:space="0" w:sz="0" w:val="none"/>
+              </w:pBdr>
+              <w:shd w:fill="ffffff" w:val="clear"/>
+              <w:spacing w:line="240" w:lineRule="auto"/>
+              <w:ind w:left="720" w:hanging="360"/>
+              <w:jc w:val="both"/>
+              <w:rPr>
+                <w:rFonts w:ascii="Roboto" w:cs="Roboto" w:eastAsia="Roboto" w:hAnsi="Roboto"/>
+                <w:u w:val="none"/>
+              </w:rPr>
+            </w:pPr>
+            <w:r>
+              <w:rPr>
+                <w:rFonts w:ascii="Roboto" w:cs="Roboto" w:eastAsia="Roboto" w:hAnsi="Roboto"/>
+                <w:rtl w:val="0"/>
+              </w:rPr>
+              <w:t xml:space="preserve">#US19</w:t>
+            </w:r>
+          </w:p>
+          <w:p>
+            <w:pPr>
+              <w:widowControl w:val="0"/>
+              <w:spacing w:line="240" w:lineRule="auto"/>
+              <w:rPr/>
+            </w:pPr>
+            <w:r>
+              <w:rPr>
+                <w:rtl w:val="0"/>
+              </w:rPr>
+            </w:r>
+          </w:p>
+        </w:tc>
+      </w:tr>
+      <w:tr>
+        <w:trPr>
+          <w:cantSplit w:val="0"/>
+          <w:tblHeader w:val="0"/>
+        </w:trPr>
+        <w:tc>
+          <w:tcPr>
+            <w:shd w:fill="auto" w:val="clear"/>
+            <w:tcMar>
+              <w:top w:w="100.0" w:type="dxa"/>
+              <w:left w:w="100.0" w:type="dxa"/>
+              <w:bottom w:w="100.0" w:type="dxa"/>
+              <w:right w:w="100.0" w:type="dxa"/>
+            </w:tcMar>
+            <w:vAlign w:val="top"/>
+          </w:tcPr>
+          <w:p>
+            <w:pPr>
+              <w:widowControl w:val="0"/>
+              <w:spacing w:line="240" w:lineRule="auto"/>
+              <w:jc w:val="center"/>
+              <w:rPr/>
+            </w:pPr>
+            <w:r>
+              <w:rPr>
+                <w:rtl w:val="0"/>
+              </w:rPr>
+              <w:t xml:space="preserve">Calendario</w:t>
+            </w:r>
+          </w:p>
+        </w:tc>
+        <w:tc>
+          <w:tcPr>
+            <w:shd w:fill="auto" w:val="clear"/>
+            <w:tcMar>
+              <w:top w:w="100.0" w:type="dxa"/>
+              <w:left w:w="100.0" w:type="dxa"/>
+              <w:bottom w:w="100.0" w:type="dxa"/>
+              <w:right w:w="100.0" w:type="dxa"/>
+            </w:tcMar>
+            <w:vAlign w:val="top"/>
+          </w:tcPr>
+          <w:p>
+            <w:pPr>
+              <w:widowControl w:val="0"/>
+              <w:pBdr>
+                <w:top w:color="auto" w:space="0" w:sz="0" w:val="none"/>
+                <w:left w:color="auto" w:space="0" w:sz="0" w:val="none"/>
+                <w:bottom w:color="auto" w:space="0" w:sz="0" w:val="none"/>
+                <w:right w:color="auto" w:space="0" w:sz="0" w:val="none"/>
+                <w:between w:color="auto" w:space="0" w:sz="0" w:val="none"/>
+              </w:pBdr>
+              <w:shd w:fill="ffffff" w:val="clear"/>
+              <w:spacing w:line="240" w:lineRule="auto"/>
+              <w:jc w:val="center"/>
+              <w:rPr/>
+            </w:pPr>
+            <w:r>
+              <w:rPr>
+                <w:sz w:val="20"/>
+                <w:szCs w:val="20"/>
+                <w:rtl w:val="0"/>
+              </w:rPr>
+              <w:t xml:space="preserve"> </w:t>
+            </w:r>
+            <w:r>
+              <w:rPr>
+                <w:rFonts w:ascii="Roboto" w:cs="Roboto" w:eastAsia="Roboto" w:hAnsi="Roboto"/>
+                <w:i w:val="1"/>
+                <w:rtl w:val="0"/>
+              </w:rPr>
+              <w:t xml:space="preserve">17</w:t>
+            </w:r>
+            <w:r>
+              <w:rPr>
+                <w:rFonts w:ascii="Roboto" w:cs="Roboto" w:eastAsia="Roboto" w:hAnsi="Roboto"/>
+                <w:i w:val="1"/>
+                <w:rtl w:val="0"/>
+              </w:rPr>
+              <w:t xml:space="preserve">/10/2022 - 14/11/2022</w:t>
             </w:r>
             <w:r>
               <w:rPr>
@@ -14492,6 +15998,19 @@
       </w:tblCellMar>
     </w:tblPr>
   </w:style>
+  <w:style w:type="table" w:styleId="Table19">
+    <w:basedOn w:val="TableNormal"/>
+    <w:tblPr>
+      <w:tblStyleRowBandSize w:val="1"/>
+      <w:tblStyleColBandSize w:val="1"/>
+      <w:tblCellMar>
+        <w:top w:w="100.0" w:type="dxa"/>
+        <w:left w:w="100.0" w:type="dxa"/>
+        <w:bottom w:w="100.0" w:type="dxa"/>
+        <w:right w:w="100.0" w:type="dxa"/>
+      </w:tblCellMar>
+    </w:tblPr>
+  </w:style>
 </w:styles>
 </file>
 

</xml_diff>